<commit_message>
Se añadió las demás reglas y se generó el reporte respectivo (html y el del code inspection)
</commit_message>
<xml_diff>
--- a/Report and capture.docx
+++ b/Report and capture.docx
@@ -693,6 +693,167 @@
           <w:lang w:val="en-US"/>
         </w:rPr>
       </w:pPr>
+    </w:p>
+    <w:p>
+      <w:pPr>
+        <w:rPr>
+          <w:lang w:val="en-US"/>
+        </w:rPr>
+      </w:pPr>
+    </w:p>
+    <w:p>
+      <w:pPr>
+        <w:rPr>
+          <w:lang w:val="en-US"/>
+        </w:rPr>
+      </w:pPr>
+    </w:p>
+    <w:p>
+      <w:pPr>
+        <w:jc w:val="center"/>
+        <w:rPr>
+          <w:lang w:val="en-US"/>
+        </w:rPr>
+      </w:pPr>
+      <w:r>
+        <w:rPr>
+          <w:noProof/>
+        </w:rPr>
+        <w:lastRenderedPageBreak/>
+        <w:drawing>
+          <wp:inline distT="0" distB="0" distL="0" distR="0" wp14:anchorId="58488800" wp14:editId="4E474A10">
+            <wp:extent cx="6162675" cy="3762375"/>
+            <wp:effectExtent l="0" t="0" r="9525" b="9525"/>
+            <wp:docPr id="13" name="Imagen 13"/>
+            <wp:cNvGraphicFramePr>
+              <a:graphicFrameLocks xmlns:a="http://schemas.openxmlformats.org/drawingml/2006/main" noChangeAspect="1"/>
+            </wp:cNvGraphicFramePr>
+            <a:graphic xmlns:a="http://schemas.openxmlformats.org/drawingml/2006/main">
+              <a:graphicData uri="http://schemas.openxmlformats.org/drawingml/2006/picture">
+                <pic:pic xmlns:pic="http://schemas.openxmlformats.org/drawingml/2006/picture">
+                  <pic:nvPicPr>
+                    <pic:cNvPr id="1" name=""/>
+                    <pic:cNvPicPr/>
+                  </pic:nvPicPr>
+                  <pic:blipFill rotWithShape="1">
+                    <a:blip r:embed="rId16"/>
+                    <a:srcRect r="587" b="18430"/>
+                    <a:stretch/>
+                  </pic:blipFill>
+                  <pic:spPr bwMode="auto">
+                    <a:xfrm>
+                      <a:off x="0" y="0"/>
+                      <a:ext cx="6188679" cy="3778251"/>
+                    </a:xfrm>
+                    <a:prstGeom prst="rect">
+                      <a:avLst/>
+                    </a:prstGeom>
+                    <a:ln>
+                      <a:noFill/>
+                    </a:ln>
+                    <a:extLst>
+                      <a:ext uri="{53640926-AAD7-44D8-BBD7-CCE9431645EC}">
+                        <a14:shadowObscured xmlns:a14="http://schemas.microsoft.com/office/drawing/2010/main"/>
+                      </a:ext>
+                    </a:extLst>
+                  </pic:spPr>
+                </pic:pic>
+              </a:graphicData>
+            </a:graphic>
+          </wp:inline>
+        </w:drawing>
+      </w:r>
+    </w:p>
+    <w:p>
+      <w:pPr>
+        <w:jc w:val="center"/>
+        <w:rPr>
+          <w:lang w:val="en-US"/>
+        </w:rPr>
+      </w:pPr>
+      <w:r>
+        <w:rPr>
+          <w:lang w:val="en-US"/>
+        </w:rPr>
+        <w:t>Adding new rules</w:t>
+      </w:r>
+    </w:p>
+    <w:p>
+      <w:pPr>
+        <w:jc w:val="center"/>
+        <w:rPr>
+          <w:lang w:val="en-US"/>
+        </w:rPr>
+      </w:pPr>
+    </w:p>
+    <w:p>
+      <w:pPr>
+        <w:jc w:val="center"/>
+        <w:rPr>
+          <w:lang w:val="en-US"/>
+        </w:rPr>
+      </w:pPr>
+      <w:r>
+        <w:rPr>
+          <w:noProof/>
+        </w:rPr>
+        <w:drawing>
+          <wp:inline distT="0" distB="0" distL="0" distR="0" wp14:anchorId="2B6CE0B5" wp14:editId="3935F8EF">
+            <wp:extent cx="6364555" cy="3219450"/>
+            <wp:effectExtent l="0" t="0" r="0" b="0"/>
+            <wp:docPr id="14" name="Imagen 14"/>
+            <wp:cNvGraphicFramePr>
+              <a:graphicFrameLocks xmlns:a="http://schemas.openxmlformats.org/drawingml/2006/main" noChangeAspect="1"/>
+            </wp:cNvGraphicFramePr>
+            <a:graphic xmlns:a="http://schemas.openxmlformats.org/drawingml/2006/main">
+              <a:graphicData uri="http://schemas.openxmlformats.org/drawingml/2006/picture">
+                <pic:pic xmlns:pic="http://schemas.openxmlformats.org/drawingml/2006/picture">
+                  <pic:nvPicPr>
+                    <pic:cNvPr id="1" name=""/>
+                    <pic:cNvPicPr/>
+                  </pic:nvPicPr>
+                  <pic:blipFill rotWithShape="1">
+                    <a:blip r:embed="rId17"/>
+                    <a:srcRect b="10025"/>
+                    <a:stretch/>
+                  </pic:blipFill>
+                  <pic:spPr bwMode="auto">
+                    <a:xfrm>
+                      <a:off x="0" y="0"/>
+                      <a:ext cx="6403640" cy="3239221"/>
+                    </a:xfrm>
+                    <a:prstGeom prst="rect">
+                      <a:avLst/>
+                    </a:prstGeom>
+                    <a:ln>
+                      <a:noFill/>
+                    </a:ln>
+                    <a:extLst>
+                      <a:ext uri="{53640926-AAD7-44D8-BBD7-CCE9431645EC}">
+                        <a14:shadowObscured xmlns:a14="http://schemas.microsoft.com/office/drawing/2010/main"/>
+                      </a:ext>
+                    </a:extLst>
+                  </pic:spPr>
+                </pic:pic>
+              </a:graphicData>
+            </a:graphic>
+          </wp:inline>
+        </w:drawing>
+      </w:r>
+    </w:p>
+    <w:p>
+      <w:pPr>
+        <w:jc w:val="center"/>
+        <w:rPr>
+          <w:lang w:val="en-US"/>
+        </w:rPr>
+      </w:pPr>
+      <w:r>
+        <w:rPr>
+          <w:lang w:val="en-US"/>
+        </w:rPr>
+        <w:t>Re-Build project and generate Report</w:t>
+      </w:r>
     </w:p>
     <w:sectPr>
       <w:pgSz w:w="11906" w:h="16838"/>

</xml_diff>